<commit_message>
Updated Getting started with example documents
</commit_message>
<xml_diff>
--- a/MethodScriptExample-C/MethodSCRIPT-Example-C.docx
+++ b/MethodScriptExample-C/MethodSCRIPT-Example-C.docx
@@ -30,6 +30,7 @@
           <w:dataBinding w:prefixMappings="xmlns:ns0='http://purl.org/dc/elements/1.1/' xmlns:ns1='http://schemas.openxmlformats.org/package/2006/metadata/core-properties' " w:xpath="/ns1:coreProperties[1]/ns0:title[1]" w:storeItemID="{6C3C8BC8-F283-45AE-878A-BAB7291924A1}"/>
           <w:text/>
         </w:sdtPr>
+        <w:sdtEndPr/>
         <w:sdtContent>
           <w:r>
             <w:rPr>
@@ -3527,6 +3528,7 @@
     <w:p>
       <w:pPr>
         <w:rPr>
+          <w:iCs/>
           <w:lang w:val="en-US"/>
         </w:rPr>
       </w:pPr>
@@ -3558,7 +3560,48 @@
         <w:rPr>
           <w:lang w:val="en-US"/>
         </w:rPr>
+        <w:t xml:space="preserve">. </w:t>
+      </w:r>
+      <w:r>
+        <w:rPr>
+          <w:iCs/>
+          <w:lang w:val="en-US"/>
+        </w:rPr>
+        <w:t>The parameter value for current reading (8 characters)</w:t>
+      </w:r>
+      <w:r>
+        <w:rPr>
+          <w:iCs/>
+          <w:lang w:val="en-US"/>
+        </w:rPr>
         <w:t xml:space="preserve"> </w:t>
+      </w:r>
+      <w:r>
+        <w:rPr>
+          <w:iCs/>
+          <w:lang w:val="en-US"/>
+        </w:rPr>
+        <w:t>from the above sample package is ‘</w:t>
+      </w:r>
+      <w:r>
+        <w:rPr>
+          <w:lang w:val="en-US"/>
+        </w:rPr>
+        <w:t>48D503Dp</w:t>
+      </w:r>
+      <w:r>
+        <w:rPr>
+          <w:iCs/>
+          <w:lang w:val="en-US"/>
+        </w:rPr>
+        <w:t>’.</w:t>
+      </w:r>
+      <w:r>
+        <w:rPr>
+          <w:iCs/>
+          <w:lang w:val="en-US"/>
+        </w:rPr>
+        <w:t xml:space="preserve"> This value is further parsed to retrieve the actual parameter value with the respective unit prefix. </w:t>
       </w:r>
     </w:p>
     <w:p>
@@ -3568,7 +3611,8 @@
         <w:adjustRightInd w:val="0"/>
         <w:textboxTightWrap w:val="none"/>
         <w:rPr>
-          <w:rStyle w:val="code"/>
+          <w:iCs/>
+          <w:lang w:val="en-US"/>
         </w:rPr>
       </w:pPr>
     </w:p>
@@ -3579,50 +3623,42 @@
         <w:adjustRightInd w:val="0"/>
         <w:textboxTightWrap w:val="none"/>
         <w:rPr>
-          <w:iCs/>
-          <w:lang w:val="en-US"/>
-        </w:rPr>
-      </w:pPr>
-      <w:r>
-        <w:rPr>
-          <w:iCs/>
-          <w:lang w:val="en-US"/>
-        </w:rPr>
-        <w:t>The parameter value for current reading (8 characters)</w:t>
-      </w:r>
-      <w:r>
-        <w:rPr>
-          <w:iCs/>
-          <w:lang w:val="en-US"/>
-        </w:rPr>
-        <w:t xml:space="preserve"> </w:t>
-      </w:r>
-      <w:r>
-        <w:rPr>
-          <w:iCs/>
-          <w:lang w:val="en-US"/>
-        </w:rPr>
-        <w:t>from the above sample package is ‘</w:t>
-      </w:r>
-      <w:r>
-        <w:rPr>
-          <w:lang w:val="en-US"/>
-        </w:rPr>
-        <w:t>48D503Dp</w:t>
-      </w:r>
-      <w:r>
-        <w:rPr>
-          <w:iCs/>
-          <w:lang w:val="en-US"/>
-        </w:rPr>
-        <w:t>’.</w:t>
-      </w:r>
-      <w:r>
-        <w:rPr>
-          <w:iCs/>
-          <w:lang w:val="en-US"/>
-        </w:rPr>
-        <w:t xml:space="preserve"> </w:t>
+          <w:rFonts w:ascii="Courier New" w:hAnsi="Courier New" w:cs="Courier New"/>
+          <w:lang w:val="en-NL"/>
+        </w:rPr>
+      </w:pPr>
+      <w:r>
+        <w:rPr>
+          <w:rStyle w:val="code"/>
+        </w:rPr>
+        <w:t>parameterValue = (float)GetParameterValue(</w:t>
+      </w:r>
+      <w:r>
+        <w:rPr>
+          <w:rStyle w:val="code"/>
+          <w:highlight w:val="lightGray"/>
+        </w:rPr>
+        <w:t>paramValue</w:t>
+      </w:r>
+      <w:r>
+        <w:rPr>
+          <w:rStyle w:val="code"/>
+        </w:rPr>
+        <w:t>);</w:t>
+      </w:r>
+      <w:r>
+        <w:rPr>
+          <w:rFonts w:ascii="Courier New" w:hAnsi="Courier New" w:cs="Courier New"/>
+          <w:lang w:val="en-NL"/>
+        </w:rPr>
+        <w:tab/>
+      </w:r>
+      <w:r>
+        <w:rPr>
+          <w:rFonts w:ascii="Courier New" w:hAnsi="Courier New" w:cs="Courier New"/>
+          <w:lang w:val="en-NL"/>
+        </w:rPr>
+        <w:tab/>
       </w:r>
     </w:p>
     <w:p>
@@ -3632,10 +3668,18 @@
         <w:adjustRightInd w:val="0"/>
         <w:textboxTightWrap w:val="none"/>
         <w:rPr>
-          <w:iCs/>
-          <w:lang w:val="en-US"/>
-        </w:rPr>
-      </w:pPr>
+          <w:rFonts w:ascii="Courier New" w:hAnsi="Courier New" w:cs="Courier New"/>
+          <w:color w:val="auto"/>
+          <w:lang w:val="en-NL"/>
+        </w:rPr>
+      </w:pPr>
+      <w:r>
+        <w:rPr>
+          <w:rFonts w:ascii="Courier New" w:hAnsi="Courier New" w:cs="Courier New"/>
+          <w:lang w:val="en-NL"/>
+        </w:rPr>
+        <w:tab/>
+      </w:r>
     </w:p>
     <w:p>
       <w:pPr>
@@ -3644,16 +3688,14 @@
         <w:adjustRightInd w:val="0"/>
         <w:textboxTightWrap w:val="none"/>
         <w:rPr>
-          <w:iCs/>
-          <w:lang w:val="en-US"/>
-        </w:rPr>
-      </w:pPr>
-      <w:r>
-        <w:rPr>
-          <w:iCs/>
-          <w:lang w:val="en-US"/>
-        </w:rPr>
-        <w:t xml:space="preserve">This value is further parsed to retrieve the actual parameter value with the respective unit prefix. </w:t>
+          <w:lang w:val="en-US"/>
+        </w:rPr>
+      </w:pPr>
+      <w:r>
+        <w:rPr>
+          <w:lang w:val="en-US"/>
+        </w:rPr>
+        <w:t>The SI unit prefix from the package can be obtained from the parameter value at position 8</w:t>
       </w:r>
     </w:p>
     <w:p>
@@ -3663,8 +3705,7 @@
         <w:adjustRightInd w:val="0"/>
         <w:textboxTightWrap w:val="none"/>
         <w:rPr>
-          <w:iCs/>
-          <w:lang w:val="en-US"/>
+          <w:rStyle w:val="code"/>
         </w:rPr>
       </w:pPr>
     </w:p>
@@ -3676,13 +3717,64 @@
         <w:textboxTightWrap w:val="none"/>
         <w:rPr>
           <w:rStyle w:val="code"/>
-        </w:rPr>
-      </w:pPr>
-      <w:r>
-        <w:rPr>
-          <w:rStyle w:val="code"/>
-        </w:rPr>
-        <w:t>//Retrieves the actual parameter value</w:t>
+          <w:lang w:val="en-NL"/>
+        </w:rPr>
+      </w:pPr>
+      <w:r>
+        <w:rPr>
+          <w:rStyle w:val="code"/>
+        </w:rPr>
+        <w:t xml:space="preserve">char charUnitPrefix = paramValue[7]; </w:t>
+      </w:r>
+      <w:r>
+        <w:rPr>
+          <w:rStyle w:val="code"/>
+        </w:rPr>
+        <w:tab/>
+      </w:r>
+      <w:r>
+        <w:rPr>
+          <w:rStyle w:val="code"/>
+        </w:rPr>
+        <w:tab/>
+      </w:r>
+      <w:r>
+        <w:rPr>
+          <w:rStyle w:val="code"/>
+        </w:rPr>
+        <w:tab/>
+      </w:r>
+      <w:r>
+        <w:rPr>
+          <w:rStyle w:val="code"/>
+        </w:rPr>
+        <w:tab/>
+      </w:r>
+      <w:r>
+        <w:rPr>
+          <w:rStyle w:val="code"/>
+        </w:rPr>
+        <w:tab/>
+      </w:r>
+      <w:r>
+        <w:rPr>
+          <w:rStyle w:val="code"/>
+        </w:rPr>
+        <w:tab/>
+      </w:r>
+      <w:r>
+        <w:rPr>
+          <w:rFonts w:ascii="Courier New" w:hAnsi="Courier New" w:cs="Courier New"/>
+          <w:lang w:val="en-NL"/>
+        </w:rPr>
+        <w:tab/>
+      </w:r>
+      <w:r>
+        <w:rPr>
+          <w:rFonts w:ascii="Courier New" w:hAnsi="Courier New" w:cs="Courier New"/>
+          <w:lang w:val="en-NL"/>
+        </w:rPr>
+        <w:tab/>
       </w:r>
     </w:p>
     <w:p>
@@ -3692,42 +3784,27 @@
         <w:adjustRightInd w:val="0"/>
         <w:textboxTightWrap w:val="none"/>
         <w:rPr>
-          <w:rFonts w:ascii="Courier New" w:hAnsi="Courier New" w:cs="Courier New"/>
-          <w:lang w:val="en-NL"/>
-        </w:rPr>
-      </w:pPr>
-      <w:r>
-        <w:rPr>
-          <w:rStyle w:val="code"/>
-        </w:rPr>
-        <w:t>parameterValue = (float)GetParameterValue(</w:t>
-      </w:r>
-      <w:r>
-        <w:rPr>
-          <w:rStyle w:val="code"/>
-          <w:highlight w:val="lightGray"/>
-        </w:rPr>
-        <w:t>paramValue</w:t>
-      </w:r>
-      <w:r>
-        <w:rPr>
-          <w:rStyle w:val="code"/>
-        </w:rPr>
-        <w:t>);</w:t>
-      </w:r>
-      <w:r>
-        <w:rPr>
-          <w:rFonts w:ascii="Courier New" w:hAnsi="Courier New" w:cs="Courier New"/>
-          <w:lang w:val="en-NL"/>
-        </w:rPr>
-        <w:tab/>
-      </w:r>
-      <w:r>
-        <w:rPr>
-          <w:rFonts w:ascii="Courier New" w:hAnsi="Courier New" w:cs="Courier New"/>
-          <w:lang w:val="en-NL"/>
-        </w:rPr>
-        <w:tab/>
+          <w:rFonts w:ascii="Courier New" w:hAnsi="Courier New"/>
+          <w:iCs/>
+          <w:color w:val="000000" w:themeColor="text1"/>
+          <w:shd w:val="clear" w:color="auto" w:fill="F2F2F2" w:themeFill="background1" w:themeFillShade="F2"/>
+          <w:lang w:val="en-US" w:eastAsia="en-GB"/>
+        </w:rPr>
+      </w:pPr>
+      <w:r>
+        <w:rPr>
+          <w:iCs/>
+          <w:lang w:val="en-US"/>
+        </w:rPr>
+        <w:lastRenderedPageBreak/>
+        <w:t>In the above sample package, the unit prefix for current data is ‘p’ which is 1e-12 A.</w:t>
+      </w:r>
+      <w:r>
+        <w:rPr>
+          <w:iCs/>
+          <w:lang w:val="en-US"/>
+        </w:rPr>
+        <w:t xml:space="preserve"> </w:t>
       </w:r>
     </w:p>
     <w:p>
@@ -3737,17 +3814,44 @@
         <w:adjustRightInd w:val="0"/>
         <w:textboxTightWrap w:val="none"/>
         <w:rPr>
-          <w:rFonts w:ascii="Courier New" w:hAnsi="Courier New" w:cs="Courier New"/>
-          <w:color w:val="auto"/>
-          <w:lang w:val="en-NL"/>
-        </w:rPr>
-      </w:pPr>
-      <w:r>
-        <w:rPr>
-          <w:rFonts w:ascii="Courier New" w:hAnsi="Courier New" w:cs="Courier New"/>
-          <w:lang w:val="en-NL"/>
-        </w:rPr>
-        <w:tab/>
+          <w:lang w:val="en-US"/>
+        </w:rPr>
+      </w:pPr>
+    </w:p>
+    <w:p>
+      <w:pPr>
+        <w:rPr>
+          <w:iCs/>
+          <w:lang w:val="en-US"/>
+        </w:rPr>
+      </w:pPr>
+      <w:r>
+        <w:rPr>
+          <w:iCs/>
+          <w:lang w:val="en-US"/>
+        </w:rPr>
+        <w:t>After obtaining the parameter identifier and the parameter values from the package, the meta data values if present can be parsed.</w:t>
+      </w:r>
+      <w:r>
+        <w:rPr>
+          <w:iCs/>
+          <w:lang w:val="en-US"/>
+        </w:rPr>
+        <w:t xml:space="preserve"> </w:t>
+      </w:r>
+      <w:r>
+        <w:rPr>
+          <w:iCs/>
+          <w:lang w:val="en-US"/>
+        </w:rPr>
+        <w:t>Meta data values if present are separated by the demiliter character ‘,’</w:t>
+      </w:r>
+      <w:r>
+        <w:rPr>
+          <w:iCs/>
+          <w:lang w:val="en-US"/>
+        </w:rPr>
+        <w:t>.</w:t>
       </w:r>
     </w:p>
     <w:p>
@@ -3757,230 +3861,11 @@
         <w:adjustRightInd w:val="0"/>
         <w:textboxTightWrap w:val="none"/>
         <w:rPr>
-          <w:iCs/>
-          <w:lang w:val="en-NL"/>
-        </w:rPr>
-      </w:pPr>
-    </w:p>
-    <w:p>
-      <w:pPr>
-        <w:autoSpaceDE w:val="0"/>
-        <w:autoSpaceDN w:val="0"/>
-        <w:adjustRightInd w:val="0"/>
-        <w:textboxTightWrap w:val="none"/>
-        <w:rPr>
-          <w:lang w:val="en-US"/>
-        </w:rPr>
-      </w:pPr>
-      <w:r>
-        <w:rPr>
-          <w:lang w:val="en-US"/>
-        </w:rPr>
-        <w:lastRenderedPageBreak/>
-        <w:t>The SI unit prefix from the package can be obtained from the parameter value at position 8</w:t>
-      </w:r>
-    </w:p>
-    <w:p>
-      <w:pPr>
-        <w:autoSpaceDE w:val="0"/>
-        <w:autoSpaceDN w:val="0"/>
-        <w:adjustRightInd w:val="0"/>
-        <w:textboxTightWrap w:val="none"/>
-        <w:rPr>
-          <w:rStyle w:val="code"/>
-        </w:rPr>
-      </w:pPr>
-    </w:p>
-    <w:p>
-      <w:pPr>
-        <w:autoSpaceDE w:val="0"/>
-        <w:autoSpaceDN w:val="0"/>
-        <w:adjustRightInd w:val="0"/>
-        <w:textboxTightWrap w:val="none"/>
-        <w:rPr>
-          <w:rStyle w:val="code"/>
-        </w:rPr>
-      </w:pPr>
-      <w:r>
-        <w:rPr>
-          <w:rStyle w:val="code"/>
-        </w:rPr>
-        <w:t>//Identify the SI unit prefix from the package at position 8</w:t>
-      </w:r>
-    </w:p>
-    <w:p>
-      <w:pPr>
-        <w:autoSpaceDE w:val="0"/>
-        <w:autoSpaceDN w:val="0"/>
-        <w:adjustRightInd w:val="0"/>
-        <w:textboxTightWrap w:val="none"/>
-        <w:rPr>
-          <w:rStyle w:val="code"/>
-          <w:lang w:val="en-NL"/>
-        </w:rPr>
-      </w:pPr>
-      <w:r>
-        <w:rPr>
-          <w:rStyle w:val="code"/>
-        </w:rPr>
-        <w:t xml:space="preserve">char charUnitPrefix = paramValue[7]; </w:t>
-      </w:r>
-      <w:r>
-        <w:rPr>
-          <w:rStyle w:val="code"/>
-        </w:rPr>
-        <w:tab/>
-      </w:r>
-      <w:r>
-        <w:rPr>
-          <w:rStyle w:val="code"/>
-        </w:rPr>
-        <w:tab/>
-      </w:r>
-      <w:r>
-        <w:rPr>
-          <w:rStyle w:val="code"/>
-        </w:rPr>
-        <w:tab/>
-      </w:r>
-      <w:r>
-        <w:rPr>
-          <w:rStyle w:val="code"/>
-        </w:rPr>
-        <w:tab/>
-      </w:r>
-      <w:r>
-        <w:rPr>
-          <w:rStyle w:val="code"/>
-        </w:rPr>
-        <w:tab/>
-      </w:r>
-      <w:r>
-        <w:rPr>
-          <w:rStyle w:val="code"/>
-        </w:rPr>
-        <w:tab/>
-      </w:r>
-      <w:r>
-        <w:rPr>
-          <w:rFonts w:ascii="Courier New" w:hAnsi="Courier New" w:cs="Courier New"/>
-          <w:lang w:val="en-NL"/>
-        </w:rPr>
-        <w:tab/>
-      </w:r>
-      <w:r>
-        <w:rPr>
-          <w:rFonts w:ascii="Courier New" w:hAnsi="Courier New" w:cs="Courier New"/>
-          <w:lang w:val="en-NL"/>
-        </w:rPr>
-        <w:tab/>
-      </w:r>
-    </w:p>
-    <w:p>
-      <w:pPr>
-        <w:autoSpaceDE w:val="0"/>
-        <w:autoSpaceDN w:val="0"/>
-        <w:adjustRightInd w:val="0"/>
-        <w:textboxTightWrap w:val="none"/>
-        <w:rPr>
-          <w:rFonts w:ascii="Courier New" w:hAnsi="Courier New"/>
-          <w:iCs/>
-          <w:color w:val="000000" w:themeColor="text1"/>
-          <w:shd w:val="clear" w:color="auto" w:fill="F2F2F2" w:themeFill="background1" w:themeFillShade="F2"/>
-          <w:lang w:val="en-US" w:eastAsia="en-GB"/>
-        </w:rPr>
-      </w:pPr>
-      <w:r>
-        <w:rPr>
-          <w:iCs/>
-          <w:lang w:val="en-US"/>
-        </w:rPr>
-        <w:t>In the above sample package, the unit prefix for current data is ‘p’ which is 1e-12 A.</w:t>
-      </w:r>
-      <w:r>
-        <w:rPr>
-          <w:iCs/>
-          <w:lang w:val="en-US"/>
-        </w:rPr>
-        <w:t xml:space="preserve"> </w:t>
-      </w:r>
-    </w:p>
-    <w:p>
-      <w:pPr>
-        <w:autoSpaceDE w:val="0"/>
-        <w:autoSpaceDN w:val="0"/>
-        <w:adjustRightInd w:val="0"/>
-        <w:textboxTightWrap w:val="none"/>
-        <w:rPr>
-          <w:lang w:val="en-US"/>
-        </w:rPr>
-      </w:pPr>
-    </w:p>
-    <w:p>
-      <w:pPr>
-        <w:rPr>
-          <w:iCs/>
-          <w:lang w:val="en-US"/>
-        </w:rPr>
-      </w:pPr>
-      <w:r>
-        <w:rPr>
-          <w:iCs/>
-          <w:lang w:val="en-US"/>
-        </w:rPr>
-        <w:t>After obtaining the parameter identifier and the parameter values from the package, the meta data values if present can be parsed.</w:t>
-      </w:r>
-      <w:r>
-        <w:rPr>
-          <w:iCs/>
-          <w:lang w:val="en-US"/>
-        </w:rPr>
-        <w:t xml:space="preserve"> </w:t>
-      </w:r>
-      <w:r>
-        <w:rPr>
-          <w:iCs/>
-          <w:lang w:val="en-US"/>
-        </w:rPr>
-        <w:t>Meta data values if present are separated by the demiliter character ‘,’</w:t>
-      </w:r>
-      <w:r>
-        <w:rPr>
-          <w:iCs/>
-          <w:lang w:val="en-US"/>
-        </w:rPr>
-        <w:t>.</w:t>
-      </w:r>
-    </w:p>
-    <w:p>
-      <w:pPr>
-        <w:autoSpaceDE w:val="0"/>
-        <w:autoSpaceDN w:val="0"/>
-        <w:adjustRightInd w:val="0"/>
-        <w:textboxTightWrap w:val="none"/>
-        <w:rPr>
           <w:rFonts w:ascii="Courier New" w:hAnsi="Courier New" w:cs="Courier New"/>
           <w:color w:val="3F7F5F"/>
           <w:lang w:val="en-NL"/>
         </w:rPr>
       </w:pPr>
-    </w:p>
-    <w:p>
-      <w:pPr>
-        <w:autoSpaceDE w:val="0"/>
-        <w:autoSpaceDN w:val="0"/>
-        <w:adjustRightInd w:val="0"/>
-        <w:textboxTightWrap w:val="none"/>
-        <w:rPr>
-          <w:rStyle w:val="code"/>
-        </w:rPr>
-      </w:pPr>
-      <w:r>
-        <w:rPr>
-          <w:rStyle w:val="code"/>
-        </w:rPr>
-        <w:t>//Rest of the parameter is further parsed to get meta data values</w:t>
-      </w:r>
     </w:p>
     <w:p>
       <w:pPr>
@@ -4489,7 +4374,23 @@
           <w:iCs/>
           <w:lang w:val="en-US"/>
         </w:rPr>
-        <w:t xml:space="preserve">irst bit high (0x80) </w:t>
+        <w:t>irst bit high (0x80)</w:t>
+      </w:r>
+      <w:r>
+        <w:rPr>
+          <w:iCs/>
+          <w:lang w:val="en-US"/>
+        </w:rPr>
+        <w:t>,</w:t>
+      </w:r>
+      <w:bookmarkStart w:id="0" w:name="_GoBack"/>
+      <w:bookmarkEnd w:id="0"/>
+      <w:r>
+        <w:rPr>
+          <w:iCs/>
+          <w:lang w:val="en-US"/>
+        </w:rPr>
+        <w:t xml:space="preserve"> </w:t>
       </w:r>
       <w:r>
         <w:rPr>
@@ -4837,6 +4738,7 @@
         <w:docPartUnique/>
       </w:docPartObj>
     </w:sdtPr>
+    <w:sdtEndPr/>
     <w:sdtContent>
       <w:p>
         <w:pPr>
@@ -4885,6 +4787,7 @@
         <w:docPartUnique/>
       </w:docPartObj>
     </w:sdtPr>
+    <w:sdtEndPr/>
     <w:sdtContent>
       <w:p>
         <w:pPr>
@@ -5052,6 +4955,7 @@
                               <w:dataBinding w:prefixMappings="xmlns:ns0='http://purl.org/dc/elements/1.1/' xmlns:ns1='http://schemas.openxmlformats.org/package/2006/metadata/core-properties' " w:xpath="/ns1:coreProperties[1]/ns0:title[1]" w:storeItemID="{6C3C8BC8-F283-45AE-878A-BAB7291924A1}"/>
                               <w:text/>
                             </w:sdtPr>
+                            <w:sdtEndPr/>
                             <w:sdtContent>
                               <w:r>
                                 <w:rPr>
@@ -5103,6 +5007,7 @@
                         <w:dataBinding w:prefixMappings="xmlns:ns0='http://purl.org/dc/elements/1.1/' xmlns:ns1='http://schemas.openxmlformats.org/package/2006/metadata/core-properties' " w:xpath="/ns1:coreProperties[1]/ns0:title[1]" w:storeItemID="{6C3C8BC8-F283-45AE-878A-BAB7291924A1}"/>
                         <w:text/>
                       </w:sdtPr>
+                      <w:sdtEndPr/>
                       <w:sdtContent>
                         <w:r>
                           <w:rPr>
@@ -5206,6 +5111,7 @@
                               <w:dataBinding w:prefixMappings="xmlns:ns0='http://purl.org/dc/elements/1.1/' xmlns:ns1='http://schemas.openxmlformats.org/package/2006/metadata/core-properties' " w:xpath="/ns1:coreProperties[1]/ns0:title[1]" w:storeItemID="{6C3C8BC8-F283-45AE-878A-BAB7291924A1}"/>
                               <w:text/>
                             </w:sdtPr>
+                            <w:sdtEndPr/>
                             <w:sdtContent>
                               <w:r>
                                 <w:rPr>
@@ -5256,6 +5162,7 @@
                         <w:dataBinding w:prefixMappings="xmlns:ns0='http://purl.org/dc/elements/1.1/' xmlns:ns1='http://schemas.openxmlformats.org/package/2006/metadata/core-properties' " w:xpath="/ns1:coreProperties[1]/ns0:title[1]" w:storeItemID="{6C3C8BC8-F283-45AE-878A-BAB7291924A1}"/>
                         <w:text/>
                       </w:sdtPr>
+                      <w:sdtEndPr/>
                       <w:sdtContent>
                         <w:r>
                           <w:rPr>
@@ -7738,6 +7645,7 @@
     <w:rsid w:val="00970FBF"/>
     <w:rsid w:val="00980740"/>
     <w:rsid w:val="009F7CC5"/>
+    <w:rsid w:val="00A755B2"/>
     <w:rsid w:val="00A85D04"/>
     <w:rsid w:val="00AA1347"/>
     <w:rsid w:val="00B15AAF"/>
@@ -8534,7 +8442,7 @@
 </file>
 
 <file path=customXml/itemProps1.xml><?xml version="1.0" encoding="utf-8"?>
-<ds:datastoreItem xmlns:ds="http://schemas.openxmlformats.org/officeDocument/2006/customXml" ds:itemID="{2D4DC249-A5C7-438A-B0C6-5B00AF8BB819}">
+<ds:datastoreItem xmlns:ds="http://schemas.openxmlformats.org/officeDocument/2006/customXml" ds:itemID="{FA6432C3-E448-4777-9D75-06D6EFB9DF59}">
   <ds:schemaRefs>
     <ds:schemaRef ds:uri="http://schemas.openxmlformats.org/officeDocument/2006/bibliography"/>
   </ds:schemaRefs>

</xml_diff>